<commit_message>
done preparation for rk1 for BD
</commit_message>
<xml_diff>
--- a/Базы данных/РК1/Задание 2 Train.docx
+++ b/Базы данных/РК1/Задание 2 Train.docx
@@ -90,37 +90,7 @@
               <w:rPr>
                 <w:rFonts w:ascii="Cambria Math" w:hAnsi="Cambria Math"/>
               </w:rPr>
-              <m:t>A</m:t>
-            </m:r>
-            <m:r>
-              <w:rPr>
-                <w:rFonts w:ascii="Cambria Math" w:hAnsi="Cambria Math"/>
-              </w:rPr>
-              <m:t>B</m:t>
-            </m:r>
-            <m:r>
-              <w:rPr>
-                <w:rFonts w:ascii="Cambria Math" w:hAnsi="Cambria Math"/>
-              </w:rPr>
-              <m:t>→</m:t>
-            </m:r>
-            <m:r>
-              <w:rPr>
-                <w:rFonts w:ascii="Cambria Math" w:hAnsi="Cambria Math"/>
-              </w:rPr>
-              <m:t>DE</m:t>
-            </m:r>
-            <m:r>
-              <w:rPr>
-                <w:rFonts w:ascii="Cambria Math" w:hAnsi="Cambria Math"/>
-              </w:rPr>
-              <m:t>,</m:t>
-            </m:r>
-            <m:r>
-              <w:rPr>
-                <w:rFonts w:ascii="Cambria Math" w:hAnsi="Cambria Math"/>
-              </w:rPr>
-              <m:t>C→E,D→E,E→A</m:t>
+              <m:t>AB→DE,C→E,D→E,E→A</m:t>
             </m:r>
           </m:e>
         </m:d>
@@ -269,13 +239,7 @@
             <w:rPr>
               <w:rFonts w:ascii="Cambria Math" w:hAnsi="Cambria Math"/>
             </w:rPr>
-            <m:t>={A</m:t>
-          </m:r>
-          <m:r>
-            <w:rPr>
-              <w:rFonts w:ascii="Cambria Math" w:hAnsi="Cambria Math"/>
-            </w:rPr>
-            <m:t>}</m:t>
+            <m:t>={A}</m:t>
           </m:r>
         </m:oMath>
       </m:oMathPara>
@@ -312,13 +276,7 @@
                 <w:rPr>
                   <w:rFonts w:ascii="Cambria Math" w:hAnsi="Cambria Math"/>
                 </w:rPr>
-                <m:t>B</m:t>
-              </m:r>
-              <m:r>
-                <w:rPr>
-                  <w:rFonts w:ascii="Cambria Math" w:hAnsi="Cambria Math"/>
-                </w:rPr>
-                <m:t>}</m:t>
+                <m:t>B}</m:t>
               </m:r>
             </m:e>
             <m:sup>
@@ -334,19 +292,7 @@
             <w:rPr>
               <w:rFonts w:ascii="Cambria Math" w:hAnsi="Cambria Math"/>
             </w:rPr>
-            <m:t>={</m:t>
-          </m:r>
-          <m:r>
-            <w:rPr>
-              <w:rFonts w:ascii="Cambria Math" w:hAnsi="Cambria Math"/>
-            </w:rPr>
-            <m:t>B</m:t>
-          </m:r>
-          <m:r>
-            <w:rPr>
-              <w:rFonts w:ascii="Cambria Math" w:hAnsi="Cambria Math"/>
-            </w:rPr>
-            <m:t>}</m:t>
+            <m:t>={B}</m:t>
           </m:r>
         </m:oMath>
       </m:oMathPara>
@@ -384,13 +330,7 @@
                 <w:rPr>
                   <w:rFonts w:ascii="Cambria Math" w:hAnsi="Cambria Math"/>
                 </w:rPr>
-                <m:t>C</m:t>
-              </m:r>
-              <m:r>
-                <w:rPr>
-                  <w:rFonts w:ascii="Cambria Math" w:hAnsi="Cambria Math"/>
-                </w:rPr>
-                <m:t>}</m:t>
+                <m:t>C}</m:t>
               </m:r>
             </m:e>
             <m:sup>
@@ -859,13 +799,7 @@
                 <w:rPr>
                   <w:rFonts w:ascii="Cambria Math" w:hAnsi="Cambria Math"/>
                 </w:rPr>
-                <m:t>AB</m:t>
-              </m:r>
-              <m:r>
-                <w:rPr>
-                  <w:rFonts w:ascii="Cambria Math" w:hAnsi="Cambria Math"/>
-                </w:rPr>
-                <m:t>}</m:t>
+                <m:t>AB}</m:t>
               </m:r>
             </m:e>
             <m:sup>
@@ -881,31 +815,7 @@
             <w:rPr>
               <w:rFonts w:ascii="Cambria Math" w:hAnsi="Cambria Math"/>
             </w:rPr>
-            <m:t>=ABDE,  {AB→DE,</m:t>
-          </m:r>
-          <m:r>
-            <w:rPr>
-              <w:rFonts w:ascii="Cambria Math" w:hAnsi="Cambria Math"/>
-            </w:rPr>
-            <m:t>D→E</m:t>
-          </m:r>
-          <m:r>
-            <w:rPr>
-              <w:rFonts w:ascii="Cambria Math" w:hAnsi="Cambria Math"/>
-            </w:rPr>
-            <m:t>,</m:t>
-          </m:r>
-          <m:r>
-            <w:rPr>
-              <w:rFonts w:ascii="Cambria Math" w:hAnsi="Cambria Math"/>
-            </w:rPr>
-            <m:t>E→A</m:t>
-          </m:r>
-          <m:r>
-            <w:rPr>
-              <w:rFonts w:ascii="Cambria Math" w:hAnsi="Cambria Math"/>
-            </w:rPr>
-            <m:t>}</m:t>
+            <m:t>=ABDE,  {AB→DE,D→E,E→A}</m:t>
           </m:r>
         </m:oMath>
       </m:oMathPara>
@@ -943,13 +853,7 @@
                 <w:rPr>
                   <w:rFonts w:ascii="Cambria Math" w:hAnsi="Cambria Math"/>
                 </w:rPr>
-                <m:t>BC</m:t>
-              </m:r>
-              <m:r>
-                <w:rPr>
-                  <w:rFonts w:ascii="Cambria Math" w:hAnsi="Cambria Math"/>
-                </w:rPr>
-                <m:t>}</m:t>
+                <m:t>BC}</m:t>
               </m:r>
             </m:e>
             <m:sup>
@@ -978,31 +882,7 @@
             <w:rPr>
               <w:rFonts w:ascii="Cambria Math" w:hAnsi="Cambria Math"/>
             </w:rPr>
-            <m:t>D,</m:t>
-          </m:r>
-          <m:r>
-            <w:rPr>
-              <w:rFonts w:ascii="Cambria Math" w:hAnsi="Cambria Math"/>
-            </w:rPr>
-            <m:t xml:space="preserve">  {C→E,E→A</m:t>
-          </m:r>
-          <m:r>
-            <w:rPr>
-              <w:rFonts w:ascii="Cambria Math" w:hAnsi="Cambria Math"/>
-            </w:rPr>
-            <m:t>,</m:t>
-          </m:r>
-          <m:r>
-            <w:rPr>
-              <w:rFonts w:ascii="Cambria Math" w:hAnsi="Cambria Math"/>
-            </w:rPr>
-            <m:t>AB→DE</m:t>
-          </m:r>
-          <m:r>
-            <w:rPr>
-              <w:rFonts w:ascii="Cambria Math" w:hAnsi="Cambria Math"/>
-            </w:rPr>
-            <m:t>}</m:t>
+            <m:t>D,  {C→E,E→A,AB→DE}</m:t>
           </m:r>
         </m:oMath>
       </m:oMathPara>
@@ -1051,14 +931,7 @@
                 <w:i/>
                 <w:lang w:val="en-US"/>
               </w:rPr>
-              <w:t>B,</w:t>
-            </w:r>
-            <w:r>
-              <w:rPr>
-                <w:i/>
-                <w:lang w:val="en-US"/>
-              </w:rPr>
-              <w:t>C</w:t>
+              <w:t>B,C</w:t>
             </w:r>
             <w:proofErr w:type="gramEnd"/>
           </w:p>
@@ -1195,14 +1068,7 @@
                 <w:i/>
                 <w:lang w:val="en-US"/>
               </w:rPr>
-              <w:t>,E,A</w:t>
-            </w:r>
-            <w:r>
-              <w:rPr>
-                <w:i/>
-                <w:lang w:val="en-US"/>
-              </w:rPr>
-              <w:t>,D</w:t>
+              <w:t>,E,A,D</w:t>
             </w:r>
           </w:p>
         </w:tc>
@@ -1515,14 +1381,7 @@
                 <w:i/>
                 <w:lang w:val="en-US"/>
               </w:rPr>
-              <w:t>,E</w:t>
-            </w:r>
-            <w:r>
-              <w:rPr>
-                <w:i/>
-                <w:lang w:val="en-US"/>
-              </w:rPr>
-              <w:t>,A</w:t>
+              <w:t>,E,A</w:t>
             </w:r>
           </w:p>
         </w:tc>
@@ -1628,13 +1487,7 @@
                 <w:rPr>
                   <w:rFonts w:ascii="Cambria Math" w:hAnsi="Cambria Math"/>
                 </w:rPr>
-                <m:t>A</m:t>
-              </m:r>
-              <m:r>
-                <w:rPr>
-                  <w:rFonts w:ascii="Cambria Math" w:hAnsi="Cambria Math"/>
-                </w:rPr>
-                <m:t>C}</m:t>
+                <m:t>AC}</m:t>
               </m:r>
             </m:e>
             <m:sup>
@@ -1650,25 +1503,7 @@
             <w:rPr>
               <w:rFonts w:ascii="Cambria Math" w:hAnsi="Cambria Math"/>
             </w:rPr>
-            <m:t>=</m:t>
-          </m:r>
-          <m:r>
-            <w:rPr>
-              <w:rFonts w:ascii="Cambria Math" w:hAnsi="Cambria Math"/>
-            </w:rPr>
-            <m:t>ACE</m:t>
-          </m:r>
-          <m:r>
-            <w:rPr>
-              <w:rFonts w:ascii="Cambria Math" w:hAnsi="Cambria Math"/>
-            </w:rPr>
-            <m:t>,  {C→E</m:t>
-          </m:r>
-          <m:r>
-            <w:rPr>
-              <w:rFonts w:ascii="Cambria Math" w:hAnsi="Cambria Math"/>
-            </w:rPr>
-            <m:t>}</m:t>
+            <m:t>=ACE,  {C→E}</m:t>
           </m:r>
         </m:oMath>
       </m:oMathPara>
@@ -2134,32 +1969,14 @@
         <w:rPr>
           <w:rFonts w:eastAsiaTheme="minorEastAsia"/>
         </w:rPr>
-        <w:t>Искомое множество функциональных зависимостей:</w:t>
-      </w:r>
-      <w:r>
-        <w:rPr>
-          <w:rFonts w:eastAsiaTheme="minorEastAsia"/>
-        </w:rPr>
-        <w:t xml:space="preserve"> </w:t>
+        <w:t xml:space="preserve">Искомое множество функциональных зависимостей: </w:t>
       </w:r>
       <m:oMath>
         <m:r>
           <w:rPr>
             <w:rFonts w:ascii="Cambria Math" w:hAnsi="Cambria Math"/>
           </w:rPr>
-          <m:t>{</m:t>
-        </m:r>
-        <m:r>
-          <w:rPr>
-            <w:rFonts w:ascii="Cambria Math" w:hAnsi="Cambria Math"/>
-          </w:rPr>
-          <m:t>C→A</m:t>
-        </m:r>
-        <m:r>
-          <w:rPr>
-            <w:rFonts w:ascii="Cambria Math" w:hAnsi="Cambria Math"/>
-          </w:rPr>
-          <m:t>}</m:t>
+          <m:t>{C→A}</m:t>
         </m:r>
       </m:oMath>
     </w:p>
@@ -2169,8 +1986,6 @@
           <w:rFonts w:eastAsiaTheme="minorEastAsia"/>
         </w:rPr>
       </w:pPr>
-      <w:bookmarkStart w:id="0" w:name="_GoBack"/>
-      <w:bookmarkEnd w:id="0"/>
     </w:p>
     <w:p>
       <w:pPr>
@@ -2187,49 +2002,7 @@
             <w:rPr>
               <w:rFonts w:ascii="Cambria Math" w:hAnsi="Cambria Math"/>
             </w:rPr>
-            <m:t>{</m:t>
-          </m:r>
-          <m:r>
-            <w:rPr>
-              <w:rFonts w:ascii="Cambria Math" w:hAnsi="Cambria Math"/>
-            </w:rPr>
-            <m:t>AB→DE</m:t>
-          </m:r>
-          <m:r>
-            <w:rPr>
-              <w:rFonts w:ascii="Cambria Math" w:hAnsi="Cambria Math"/>
-            </w:rPr>
-            <m:t xml:space="preserve">, </m:t>
-          </m:r>
-          <m:r>
-            <w:rPr>
-              <w:rFonts w:ascii="Cambria Math" w:hAnsi="Cambria Math"/>
-            </w:rPr>
-            <m:t>C→E</m:t>
-          </m:r>
-          <m:r>
-            <w:rPr>
-              <w:rFonts w:ascii="Cambria Math" w:hAnsi="Cambria Math"/>
-            </w:rPr>
-            <m:t>,</m:t>
-          </m:r>
-          <m:r>
-            <w:rPr>
-              <w:rFonts w:ascii="Cambria Math" w:hAnsi="Cambria Math"/>
-            </w:rPr>
-            <m:t>D→E</m:t>
-          </m:r>
-          <m:r>
-            <w:rPr>
-              <w:rFonts w:ascii="Cambria Math" w:hAnsi="Cambria Math"/>
-            </w:rPr>
-            <m:t>,</m:t>
-          </m:r>
-          <m:r>
-            <w:rPr>
-              <w:rFonts w:ascii="Cambria Math" w:hAnsi="Cambria Math"/>
-            </w:rPr>
-            <m:t>E→A</m:t>
+            <m:t>{AB→DE, C→E,D→E,E→A</m:t>
           </m:r>
           <m:r>
             <w:rPr>
@@ -2320,19 +2093,7 @@
           <w:rPr>
             <w:rFonts w:ascii="Cambria Math" w:hAnsi="Cambria Math"/>
           </w:rPr>
-          <m:t>BC→BE</m:t>
-        </m:r>
-        <m:r>
-          <w:rPr>
-            <w:rFonts w:ascii="Cambria Math" w:hAnsi="Cambria Math"/>
-          </w:rPr>
-          <m:t>=&gt;</m:t>
-        </m:r>
-        <m:r>
-          <w:rPr>
-            <w:rFonts w:ascii="Cambria Math" w:hAnsi="Cambria Math"/>
-          </w:rPr>
-          <m:t>BC→E</m:t>
+          <m:t>BC→BE=&gt;BC→E</m:t>
         </m:r>
       </m:oMath>
       <w:r>
@@ -2358,46 +2119,14 @@
           <w:rPr>
             <w:rFonts w:ascii="Cambria Math" w:hAnsi="Cambria Math"/>
           </w:rPr>
-          <m:t>BC→E</m:t>
-        </m:r>
-        <m:r>
-          <w:rPr>
-            <w:rFonts w:ascii="Cambria Math" w:hAnsi="Cambria Math"/>
-          </w:rPr>
-          <m:t>,E→A=&gt;</m:t>
-        </m:r>
-        <m:r>
-          <w:rPr>
-            <w:rFonts w:ascii="Cambria Math" w:hAnsi="Cambria Math"/>
-          </w:rPr>
-          <m:t>BC→</m:t>
-        </m:r>
-        <m:r>
-          <w:rPr>
-            <w:rFonts w:ascii="Cambria Math" w:hAnsi="Cambria Math"/>
-          </w:rPr>
-          <m:t>A</m:t>
+          <m:t>BC→E,E→A=&gt;BC→A</m:t>
         </m:r>
       </m:oMath>
       <w:r>
         <w:rPr>
           <w:rFonts w:eastAsiaTheme="minorEastAsia"/>
         </w:rPr>
-        <w:t>(</w:t>
-      </w:r>
-      <w:proofErr w:type="spellStart"/>
-      <w:r>
-        <w:rPr>
-          <w:rFonts w:eastAsiaTheme="minorEastAsia"/>
-        </w:rPr>
-        <w:t>тразитивность</w:t>
-      </w:r>
-      <w:proofErr w:type="spellEnd"/>
-      <w:r>
-        <w:rPr>
-          <w:rFonts w:eastAsiaTheme="minorEastAsia"/>
-        </w:rPr>
-        <w:t>)</w:t>
+        <w:t>(тразитивность)</w:t>
       </w:r>
     </w:p>
     <w:p>
@@ -2416,17 +2145,119 @@
             <w:rPr>
               <w:rFonts w:ascii="Cambria Math" w:hAnsi="Cambria Math"/>
             </w:rPr>
-            <m:t>{</m:t>
+            <m:t>{C→A}</m:t>
+          </m:r>
+        </m:oMath>
+      </m:oMathPara>
+    </w:p>
+    <w:p>
+      <w:pPr>
+        <w:pStyle w:val="a5"/>
+        <w:numPr>
+          <w:ilvl w:val="0"/>
+          <w:numId w:val="2"/>
+        </w:numPr>
+        <w:rPr>
+          <w:rFonts w:eastAsiaTheme="minorEastAsia"/>
+          <w:i/>
+        </w:rPr>
+      </w:pPr>
+      <m:oMath>
+        <m:r>
+          <w:rPr>
+            <w:rFonts w:ascii="Cambria Math" w:hAnsi="Cambria Math"/>
+          </w:rPr>
+          <m:t>C→A=&gt;BC→BA</m:t>
+        </m:r>
+      </m:oMath>
+      <w:r>
+        <w:rPr>
+          <w:rFonts w:eastAsiaTheme="minorEastAsia"/>
+          <w:i/>
+        </w:rPr>
+        <w:t xml:space="preserve"> </w:t>
+      </w:r>
+      <w:r>
+        <w:rPr>
+          <w:rFonts w:eastAsiaTheme="minorEastAsia"/>
+        </w:rPr>
+        <w:t>(дополнение)</w:t>
+      </w:r>
+    </w:p>
+    <w:p>
+      <w:pPr>
+        <w:pStyle w:val="a5"/>
+        <w:numPr>
+          <w:ilvl w:val="0"/>
+          <w:numId w:val="2"/>
+        </w:numPr>
+        <w:rPr>
+          <w:rFonts w:eastAsiaTheme="minorEastAsia"/>
+          <w:i/>
+        </w:rPr>
+      </w:pPr>
+      <m:oMath>
+        <m:r>
+          <w:rPr>
+            <w:rFonts w:ascii="Cambria Math" w:hAnsi="Cambria Math"/>
+          </w:rPr>
+          <m:t>BC→BA=&gt;BC→A</m:t>
+        </m:r>
+      </m:oMath>
+      <w:r>
+        <w:rPr>
+          <w:rFonts w:eastAsiaTheme="minorEastAsia"/>
+          <w:i/>
+        </w:rPr>
+        <w:t xml:space="preserve"> </w:t>
+      </w:r>
+      <w:r>
+        <w:rPr>
+          <w:rFonts w:eastAsiaTheme="minorEastAsia"/>
+        </w:rPr>
+        <w:t>(декомпозиция)</w:t>
+      </w:r>
+    </w:p>
+    <w:p>
+      <w:pPr>
+        <w:rPr>
+          <w:rFonts w:eastAsiaTheme="minorEastAsia"/>
+          <w:lang w:val="en-US"/>
+        </w:rPr>
+      </w:pPr>
+      <w:r>
+        <w:rPr>
+          <w:rFonts w:eastAsiaTheme="minorEastAsia"/>
+          <w:lang w:val="en-US"/>
+        </w:rPr>
+        <w:lastRenderedPageBreak/>
+        <w:t>N2</w:t>
+      </w:r>
+    </w:p>
+    <w:p>
+      <w:pPr>
+        <w:rPr>
+          <w:rFonts w:eastAsiaTheme="minorEastAsia"/>
+          <w:i/>
+          <w:lang w:val="en-US"/>
+        </w:rPr>
+      </w:pPr>
+      <m:oMathPara>
+        <m:oMathParaPr>
+          <m:jc m:val="left"/>
+        </m:oMathParaPr>
+        <m:oMath>
+          <m:r>
+            <w:rPr>
+              <w:rFonts w:ascii="Cambria Math" w:eastAsiaTheme="minorEastAsia" w:hAnsi="Cambria Math"/>
+              <w:lang w:val="en-US"/>
+            </w:rPr>
+            <m:t>S={A→BC,B→E,CD→EF</m:t>
           </m:r>
           <m:r>
             <w:rPr>
-              <w:rFonts w:ascii="Cambria Math" w:hAnsi="Cambria Math"/>
-            </w:rPr>
-            <m:t>C→A</m:t>
-          </m:r>
-          <m:r>
-            <w:rPr>
-              <w:rFonts w:ascii="Cambria Math" w:hAnsi="Cambria Math"/>
+              <w:rFonts w:ascii="Cambria Math" w:eastAsiaTheme="minorEastAsia" w:hAnsi="Cambria Math"/>
+              <w:lang w:val="en-US"/>
             </w:rPr>
             <m:t>}</m:t>
           </m:r>
@@ -2435,10 +2266,245 @@
     </w:p>
     <w:p>
       <w:pPr>
+        <w:rPr>
+          <w:rFonts w:eastAsiaTheme="minorEastAsia"/>
+          <w:i/>
+        </w:rPr>
+      </w:pPr>
+      <w:r>
+        <w:rPr>
+          <w:rFonts w:eastAsiaTheme="minorEastAsia"/>
+          <w:i/>
+          <w:lang w:val="en-US"/>
+        </w:rPr>
+        <w:t>R</w:t>
+      </w:r>
+      <w:r>
+        <w:rPr>
+          <w:rFonts w:eastAsiaTheme="minorEastAsia"/>
+          <w:i/>
+        </w:rPr>
+        <w:t>(</w:t>
+      </w:r>
+      <w:proofErr w:type="gramStart"/>
+      <w:r>
+        <w:rPr>
+          <w:rFonts w:eastAsiaTheme="minorEastAsia"/>
+          <w:i/>
+          <w:lang w:val="en-US"/>
+        </w:rPr>
+        <w:t>A</w:t>
+      </w:r>
+      <w:r>
+        <w:rPr>
+          <w:rFonts w:eastAsiaTheme="minorEastAsia"/>
+          <w:i/>
+        </w:rPr>
+        <w:t>,</w:t>
+      </w:r>
+      <w:r>
+        <w:rPr>
+          <w:rFonts w:eastAsiaTheme="minorEastAsia"/>
+          <w:i/>
+          <w:lang w:val="en-US"/>
+        </w:rPr>
+        <w:t>B</w:t>
+      </w:r>
+      <w:proofErr w:type="gramEnd"/>
+      <w:r>
+        <w:rPr>
+          <w:rFonts w:eastAsiaTheme="minorEastAsia"/>
+          <w:i/>
+        </w:rPr>
+        <w:t>,</w:t>
+      </w:r>
+      <w:r>
+        <w:rPr>
+          <w:rFonts w:eastAsiaTheme="minorEastAsia"/>
+          <w:i/>
+          <w:lang w:val="en-US"/>
+        </w:rPr>
+        <w:t>C</w:t>
+      </w:r>
+      <w:r>
+        <w:rPr>
+          <w:rFonts w:eastAsiaTheme="minorEastAsia"/>
+          <w:i/>
+        </w:rPr>
+        <w:t>,</w:t>
+      </w:r>
+      <w:r>
+        <w:rPr>
+          <w:rFonts w:eastAsiaTheme="minorEastAsia"/>
+          <w:i/>
+          <w:lang w:val="en-US"/>
+        </w:rPr>
+        <w:t>D</w:t>
+      </w:r>
+      <w:r>
+        <w:rPr>
+          <w:rFonts w:eastAsiaTheme="minorEastAsia"/>
+          <w:i/>
+        </w:rPr>
+        <w:t>,</w:t>
+      </w:r>
+      <w:r>
+        <w:rPr>
+          <w:rFonts w:eastAsiaTheme="minorEastAsia"/>
+          <w:i/>
+          <w:lang w:val="en-US"/>
+        </w:rPr>
+        <w:t>E</w:t>
+      </w:r>
+      <w:r>
+        <w:rPr>
+          <w:rFonts w:eastAsiaTheme="minorEastAsia"/>
+          <w:i/>
+        </w:rPr>
+        <w:t>,</w:t>
+      </w:r>
+      <w:r>
+        <w:rPr>
+          <w:rFonts w:eastAsiaTheme="minorEastAsia"/>
+          <w:i/>
+          <w:lang w:val="en-US"/>
+        </w:rPr>
+        <w:t>F</w:t>
+      </w:r>
+      <w:r>
+        <w:rPr>
+          <w:rFonts w:eastAsiaTheme="minorEastAsia"/>
+          <w:i/>
+        </w:rPr>
+        <w:t>)</w:t>
+      </w:r>
+    </w:p>
+    <w:p>
+      <w:pPr>
+        <w:rPr>
+          <w:rFonts w:eastAsiaTheme="minorEastAsia"/>
+          <w:i/>
+          <w:lang w:val="en-US"/>
+        </w:rPr>
+      </w:pPr>
+      <m:oMath>
+        <m:r>
+          <w:rPr>
+            <w:rFonts w:ascii="Cambria Math" w:eastAsiaTheme="minorEastAsia" w:hAnsi="Cambria Math"/>
+            <w:lang w:val="en-US"/>
+          </w:rPr>
+          <m:t>A</m:t>
+        </m:r>
+        <m:r>
+          <w:rPr>
+            <w:rFonts w:ascii="Cambria Math" w:eastAsiaTheme="minorEastAsia" w:hAnsi="Cambria Math"/>
+            <w:lang w:val="en-US"/>
+          </w:rPr>
+          <m:t>D</m:t>
+        </m:r>
+        <m:r>
+          <w:rPr>
+            <w:rFonts w:ascii="Cambria Math" w:eastAsiaTheme="minorEastAsia" w:hAnsi="Cambria Math"/>
+            <w:lang w:val="en-US"/>
+          </w:rPr>
+          <m:t>→</m:t>
+        </m:r>
+        <m:r>
+          <w:rPr>
+            <w:rFonts w:ascii="Cambria Math" w:eastAsiaTheme="minorEastAsia" w:hAnsi="Cambria Math"/>
+            <w:lang w:val="en-US"/>
+          </w:rPr>
+          <m:t>F</m:t>
+        </m:r>
+      </m:oMath>
+      <w:r>
+        <w:rPr>
+          <w:rFonts w:eastAsiaTheme="minorEastAsia"/>
+          <w:i/>
+          <w:lang w:val="en-US"/>
+        </w:rPr>
+        <w:t>???</w:t>
+      </w:r>
+    </w:p>
+    <w:p>
+      <w:pPr>
+        <w:rPr>
+          <w:rFonts w:eastAsiaTheme="minorEastAsia"/>
+          <w:i/>
+        </w:rPr>
+      </w:pPr>
+      <m:oMathPara>
+        <m:oMathParaPr>
+          <m:jc m:val="left"/>
+        </m:oMathParaPr>
+        <m:oMath>
+          <m:sSup>
+            <m:sSupPr>
+              <m:ctrlPr>
+                <w:rPr>
+                  <w:rFonts w:ascii="Cambria Math" w:hAnsi="Cambria Math"/>
+                  <w:i/>
+                </w:rPr>
+              </m:ctrlPr>
+            </m:sSupPr>
+            <m:e>
+              <m:d>
+                <m:dPr>
+                  <m:begChr m:val="{"/>
+                  <m:endChr m:val="}"/>
+                  <m:ctrlPr>
+                    <w:rPr>
+                      <w:rFonts w:ascii="Cambria Math" w:eastAsiaTheme="minorEastAsia" w:hAnsi="Cambria Math"/>
+                      <w:i/>
+                    </w:rPr>
+                  </m:ctrlPr>
+                </m:dPr>
+                <m:e>
+                  <m:r>
+                    <w:rPr>
+                      <w:rFonts w:ascii="Cambria Math" w:hAnsi="Cambria Math"/>
+                    </w:rPr>
+                    <m:t>A</m:t>
+                  </m:r>
+                  <m:r>
+                    <w:rPr>
+                      <w:rFonts w:ascii="Cambria Math" w:hAnsi="Cambria Math"/>
+                    </w:rPr>
+                    <m:t>D</m:t>
+                  </m:r>
+                  <m:ctrlPr>
+                    <w:rPr>
+                      <w:rFonts w:ascii="Cambria Math" w:hAnsi="Cambria Math"/>
+                      <w:i/>
+                    </w:rPr>
+                  </m:ctrlPr>
+                </m:e>
+              </m:d>
+            </m:e>
+            <m:sup>
+              <m:r>
+                <w:rPr>
+                  <w:rFonts w:ascii="Cambria Math" w:hAnsi="Cambria Math"/>
+                </w:rPr>
+                <m:t>+</m:t>
+              </m:r>
+            </m:sup>
+          </m:sSup>
+          <m:r>
+            <w:rPr>
+              <w:rFonts w:ascii="Cambria Math" w:hAnsi="Cambria Math"/>
+            </w:rPr>
+            <m:t>=ADBCEF</m:t>
+          </m:r>
+        </m:oMath>
+      </m:oMathPara>
+    </w:p>
+    <w:p>
+      <w:pPr>
         <w:pStyle w:val="a5"/>
         <w:numPr>
           <w:ilvl w:val="0"/>
-          <w:numId w:val="2"/>
+          <w:numId w:val="3"/>
         </w:numPr>
         <w:rPr>
           <w:rFonts w:eastAsiaTheme="minorEastAsia"/>
@@ -2448,15 +2514,49 @@
       <m:oMath>
         <m:r>
           <w:rPr>
-            <w:rFonts w:ascii="Cambria Math" w:hAnsi="Cambria Math"/>
-          </w:rPr>
-          <m:t>C→A</m:t>
-        </m:r>
-        <m:r>
-          <w:rPr>
-            <w:rFonts w:ascii="Cambria Math" w:hAnsi="Cambria Math"/>
-          </w:rPr>
-          <m:t>=&gt;BC→BA</m:t>
+            <w:rFonts w:ascii="Cambria Math" w:eastAsiaTheme="minorEastAsia" w:hAnsi="Cambria Math"/>
+            <w:lang w:val="en-US"/>
+          </w:rPr>
+          <m:t>A</m:t>
+        </m:r>
+        <m:r>
+          <w:rPr>
+            <w:rFonts w:ascii="Cambria Math" w:eastAsiaTheme="minorEastAsia" w:hAnsi="Cambria Math"/>
+          </w:rPr>
+          <m:t>→</m:t>
+        </m:r>
+        <m:r>
+          <w:rPr>
+            <w:rFonts w:ascii="Cambria Math" w:eastAsiaTheme="minorEastAsia" w:hAnsi="Cambria Math"/>
+            <w:lang w:val="en-US"/>
+          </w:rPr>
+          <m:t>BC</m:t>
+        </m:r>
+        <m:r>
+          <w:rPr>
+            <w:rFonts w:ascii="Cambria Math" w:eastAsiaTheme="minorEastAsia" w:hAnsi="Cambria Math"/>
+          </w:rPr>
+          <m:t>=&gt;</m:t>
+        </m:r>
+        <m:r>
+          <w:rPr>
+            <w:rFonts w:ascii="Cambria Math" w:eastAsiaTheme="minorEastAsia" w:hAnsi="Cambria Math"/>
+            <w:lang w:val="en-US"/>
+          </w:rPr>
+          <m:t>AD</m:t>
+        </m:r>
+        <m:r>
+          <w:rPr>
+            <w:rFonts w:ascii="Cambria Math" w:eastAsiaTheme="minorEastAsia" w:hAnsi="Cambria Math"/>
+          </w:rPr>
+          <m:t>→</m:t>
+        </m:r>
+        <m:r>
+          <w:rPr>
+            <w:rFonts w:ascii="Cambria Math" w:eastAsiaTheme="minorEastAsia" w:hAnsi="Cambria Math"/>
+            <w:lang w:val="en-US"/>
+          </w:rPr>
+          <m:t>BCD</m:t>
         </m:r>
       </m:oMath>
       <w:r>
@@ -2464,13 +2564,21 @@
           <w:rFonts w:eastAsiaTheme="minorEastAsia"/>
           <w:i/>
         </w:rPr>
-        <w:t xml:space="preserve"> </w:t>
-      </w:r>
-      <w:r>
-        <w:rPr>
-          <w:rFonts w:eastAsiaTheme="minorEastAsia"/>
-        </w:rPr>
-        <w:t>(дополнение)</w:t>
+        <w:t xml:space="preserve"> (</w:t>
+      </w:r>
+      <w:r>
+        <w:rPr>
+          <w:rFonts w:eastAsiaTheme="minorEastAsia"/>
+          <w:i/>
+        </w:rPr>
+        <w:t>дополнение</w:t>
+      </w:r>
+      <w:r>
+        <w:rPr>
+          <w:rFonts w:eastAsiaTheme="minorEastAsia"/>
+          <w:i/>
+        </w:rPr>
+        <w:t>)</w:t>
       </w:r>
     </w:p>
     <w:p>
@@ -2478,7 +2586,7 @@
         <w:pStyle w:val="a5"/>
         <w:numPr>
           <w:ilvl w:val="0"/>
-          <w:numId w:val="2"/>
+          <w:numId w:val="3"/>
         </w:numPr>
         <w:rPr>
           <w:rFonts w:eastAsiaTheme="minorEastAsia"/>
@@ -2488,21 +2596,49 @@
       <m:oMath>
         <m:r>
           <w:rPr>
-            <w:rFonts w:ascii="Cambria Math" w:hAnsi="Cambria Math"/>
-          </w:rPr>
-          <m:t>BC→BA</m:t>
-        </m:r>
-        <m:r>
-          <w:rPr>
-            <w:rFonts w:ascii="Cambria Math" w:hAnsi="Cambria Math"/>
+            <w:rFonts w:ascii="Cambria Math" w:eastAsiaTheme="minorEastAsia" w:hAnsi="Cambria Math"/>
+            <w:lang w:val="en-US"/>
+          </w:rPr>
+          <m:t>AD</m:t>
+        </m:r>
+        <m:r>
+          <w:rPr>
+            <w:rFonts w:ascii="Cambria Math" w:eastAsiaTheme="minorEastAsia" w:hAnsi="Cambria Math"/>
+          </w:rPr>
+          <m:t>→</m:t>
+        </m:r>
+        <m:r>
+          <w:rPr>
+            <w:rFonts w:ascii="Cambria Math" w:eastAsiaTheme="minorEastAsia" w:hAnsi="Cambria Math"/>
+            <w:lang w:val="en-US"/>
+          </w:rPr>
+          <m:t>BCD</m:t>
+        </m:r>
+        <m:r>
+          <w:rPr>
+            <w:rFonts w:ascii="Cambria Math" w:eastAsiaTheme="minorEastAsia" w:hAnsi="Cambria Math"/>
           </w:rPr>
           <m:t>=&gt;</m:t>
         </m:r>
         <m:r>
           <w:rPr>
-            <w:rFonts w:ascii="Cambria Math" w:hAnsi="Cambria Math"/>
-          </w:rPr>
-          <m:t>BC→A</m:t>
+            <w:rFonts w:ascii="Cambria Math" w:eastAsiaTheme="minorEastAsia" w:hAnsi="Cambria Math"/>
+            <w:lang w:val="en-US"/>
+          </w:rPr>
+          <m:t>AD</m:t>
+        </m:r>
+        <m:r>
+          <w:rPr>
+            <w:rFonts w:ascii="Cambria Math" w:eastAsiaTheme="minorEastAsia" w:hAnsi="Cambria Math"/>
+          </w:rPr>
+          <m:t>→</m:t>
+        </m:r>
+        <m:r>
+          <w:rPr>
+            <w:rFonts w:ascii="Cambria Math" w:eastAsiaTheme="minorEastAsia" w:hAnsi="Cambria Math"/>
+            <w:lang w:val="en-US"/>
+          </w:rPr>
+          <m:t>CD</m:t>
         </m:r>
       </m:oMath>
       <w:r>
@@ -2510,14 +2646,179 @@
           <w:rFonts w:eastAsiaTheme="minorEastAsia"/>
           <w:i/>
         </w:rPr>
-        <w:t xml:space="preserve"> </w:t>
-      </w:r>
-      <w:r>
-        <w:rPr>
-          <w:rFonts w:eastAsiaTheme="minorEastAsia"/>
-        </w:rPr>
-        <w:t>(декомпозиция)</w:t>
-      </w:r>
+        <w:t xml:space="preserve"> (декомпозиция)</w:t>
+      </w:r>
+    </w:p>
+    <w:p>
+      <w:pPr>
+        <w:pStyle w:val="a5"/>
+        <w:numPr>
+          <w:ilvl w:val="0"/>
+          <w:numId w:val="3"/>
+        </w:numPr>
+        <w:rPr>
+          <w:rFonts w:eastAsiaTheme="minorEastAsia"/>
+          <w:i/>
+        </w:rPr>
+      </w:pPr>
+      <m:oMath>
+        <m:r>
+          <w:rPr>
+            <w:rFonts w:ascii="Cambria Math" w:eastAsiaTheme="minorEastAsia" w:hAnsi="Cambria Math"/>
+            <w:lang w:val="en-US"/>
+          </w:rPr>
+          <m:t>AD</m:t>
+        </m:r>
+        <m:r>
+          <w:rPr>
+            <w:rFonts w:ascii="Cambria Math" w:eastAsiaTheme="minorEastAsia" w:hAnsi="Cambria Math"/>
+          </w:rPr>
+          <m:t>→</m:t>
+        </m:r>
+        <m:r>
+          <w:rPr>
+            <w:rFonts w:ascii="Cambria Math" w:eastAsiaTheme="minorEastAsia" w:hAnsi="Cambria Math"/>
+            <w:lang w:val="en-US"/>
+          </w:rPr>
+          <m:t>CD</m:t>
+        </m:r>
+        <m:r>
+          <w:rPr>
+            <w:rFonts w:ascii="Cambria Math" w:eastAsiaTheme="minorEastAsia" w:hAnsi="Cambria Math"/>
+          </w:rPr>
+          <m:t>,</m:t>
+        </m:r>
+        <m:r>
+          <w:rPr>
+            <w:rFonts w:ascii="Cambria Math" w:eastAsiaTheme="minorEastAsia" w:hAnsi="Cambria Math"/>
+            <w:lang w:val="en-US"/>
+          </w:rPr>
+          <m:t>CD</m:t>
+        </m:r>
+        <m:r>
+          <w:rPr>
+            <w:rFonts w:ascii="Cambria Math" w:eastAsiaTheme="minorEastAsia" w:hAnsi="Cambria Math"/>
+          </w:rPr>
+          <m:t>→</m:t>
+        </m:r>
+        <m:r>
+          <w:rPr>
+            <w:rFonts w:ascii="Cambria Math" w:eastAsiaTheme="minorEastAsia" w:hAnsi="Cambria Math"/>
+            <w:lang w:val="en-US"/>
+          </w:rPr>
+          <m:t>EF</m:t>
+        </m:r>
+        <m:r>
+          <w:rPr>
+            <w:rFonts w:ascii="Cambria Math" w:eastAsiaTheme="minorEastAsia" w:hAnsi="Cambria Math"/>
+          </w:rPr>
+          <m:t>=&gt;</m:t>
+        </m:r>
+        <m:r>
+          <w:rPr>
+            <w:rFonts w:ascii="Cambria Math" w:eastAsiaTheme="minorEastAsia" w:hAnsi="Cambria Math"/>
+            <w:lang w:val="en-US"/>
+          </w:rPr>
+          <m:t>AD</m:t>
+        </m:r>
+        <m:r>
+          <w:rPr>
+            <w:rFonts w:ascii="Cambria Math" w:eastAsiaTheme="minorEastAsia" w:hAnsi="Cambria Math"/>
+          </w:rPr>
+          <m:t>→</m:t>
+        </m:r>
+        <m:r>
+          <w:rPr>
+            <w:rFonts w:ascii="Cambria Math" w:eastAsiaTheme="minorEastAsia" w:hAnsi="Cambria Math"/>
+            <w:lang w:val="en-US"/>
+          </w:rPr>
+          <m:t>EF</m:t>
+        </m:r>
+      </m:oMath>
+      <w:r>
+        <w:rPr>
+          <w:rFonts w:eastAsiaTheme="minorEastAsia"/>
+          <w:i/>
+        </w:rPr>
+        <w:t xml:space="preserve"> (транзитивность)</w:t>
+      </w:r>
+    </w:p>
+    <w:p>
+      <w:pPr>
+        <w:pStyle w:val="a5"/>
+        <w:numPr>
+          <w:ilvl w:val="0"/>
+          <w:numId w:val="3"/>
+        </w:numPr>
+        <w:rPr>
+          <w:rFonts w:eastAsiaTheme="minorEastAsia"/>
+          <w:i/>
+        </w:rPr>
+      </w:pPr>
+      <m:oMath>
+        <m:r>
+          <w:rPr>
+            <w:rFonts w:ascii="Cambria Math" w:eastAsiaTheme="minorEastAsia" w:hAnsi="Cambria Math"/>
+            <w:lang w:val="en-US"/>
+          </w:rPr>
+          <m:t>A</m:t>
+        </m:r>
+        <m:r>
+          <w:rPr>
+            <w:rFonts w:ascii="Cambria Math" w:eastAsiaTheme="minorEastAsia" w:hAnsi="Cambria Math"/>
+            <w:lang w:val="en-US"/>
+          </w:rPr>
+          <m:t>D</m:t>
+        </m:r>
+        <m:r>
+          <w:rPr>
+            <w:rFonts w:ascii="Cambria Math" w:eastAsiaTheme="minorEastAsia" w:hAnsi="Cambria Math"/>
+          </w:rPr>
+          <m:t>→</m:t>
+        </m:r>
+        <m:r>
+          <w:rPr>
+            <w:rFonts w:ascii="Cambria Math" w:eastAsiaTheme="minorEastAsia" w:hAnsi="Cambria Math"/>
+            <w:lang w:val="en-US"/>
+          </w:rPr>
+          <m:t>EF</m:t>
+        </m:r>
+        <m:r>
+          <w:rPr>
+            <w:rFonts w:ascii="Cambria Math" w:eastAsiaTheme="minorEastAsia" w:hAnsi="Cambria Math"/>
+          </w:rPr>
+          <m:t>=&gt;</m:t>
+        </m:r>
+        <m:r>
+          <w:rPr>
+            <w:rFonts w:ascii="Cambria Math" w:eastAsiaTheme="minorEastAsia" w:hAnsi="Cambria Math"/>
+            <w:lang w:val="en-US"/>
+          </w:rPr>
+          <m:t>AD</m:t>
+        </m:r>
+        <m:r>
+          <w:rPr>
+            <w:rFonts w:ascii="Cambria Math" w:eastAsiaTheme="minorEastAsia" w:hAnsi="Cambria Math"/>
+          </w:rPr>
+          <m:t>→</m:t>
+        </m:r>
+        <m:r>
+          <w:rPr>
+            <w:rFonts w:ascii="Cambria Math" w:eastAsiaTheme="minorEastAsia" w:hAnsi="Cambria Math"/>
+            <w:lang w:val="en-US"/>
+          </w:rPr>
+          <m:t>F</m:t>
+        </m:r>
+      </m:oMath>
+      <w:r>
+        <w:rPr>
+          <w:rFonts w:eastAsiaTheme="minorEastAsia"/>
+          <w:i/>
+        </w:rPr>
+        <w:t xml:space="preserve"> (декомпозиция)</w:t>
+      </w:r>
+      <w:bookmarkStart w:id="0" w:name="_GoBack"/>
+      <w:bookmarkEnd w:id="0"/>
     </w:p>
     <w:sectPr>
       <w:pgSz w:w="11906" w:h="16838"/>
@@ -2621,6 +2922,95 @@
     </w:lvl>
   </w:abstractNum>
   <w:abstractNum w:abstractNumId="1" w15:restartNumberingAfterBreak="0">
+    <w:nsid w:val="2B6E5DC8"/>
+    <w:multiLevelType w:val="hybridMultilevel"/>
+    <w:tmpl w:val="0EBC9670"/>
+    <w:lvl w:ilvl="0" w:tplc="0419000F">
+      <w:start w:val="1"/>
+      <w:numFmt w:val="decimal"/>
+      <w:lvlText w:val="%1."/>
+      <w:lvlJc w:val="left"/>
+      <w:pPr>
+        <w:ind w:left="720" w:hanging="360"/>
+      </w:pPr>
+      <w:rPr>
+        <w:rFonts w:hint="default"/>
+      </w:rPr>
+    </w:lvl>
+    <w:lvl w:ilvl="1" w:tplc="04190019" w:tentative="1">
+      <w:start w:val="1"/>
+      <w:numFmt w:val="lowerLetter"/>
+      <w:lvlText w:val="%2."/>
+      <w:lvlJc w:val="left"/>
+      <w:pPr>
+        <w:ind w:left="1440" w:hanging="360"/>
+      </w:pPr>
+    </w:lvl>
+    <w:lvl w:ilvl="2" w:tplc="0419001B" w:tentative="1">
+      <w:start w:val="1"/>
+      <w:numFmt w:val="lowerRoman"/>
+      <w:lvlText w:val="%3."/>
+      <w:lvlJc w:val="right"/>
+      <w:pPr>
+        <w:ind w:left="2160" w:hanging="180"/>
+      </w:pPr>
+    </w:lvl>
+    <w:lvl w:ilvl="3" w:tplc="0419000F" w:tentative="1">
+      <w:start w:val="1"/>
+      <w:numFmt w:val="decimal"/>
+      <w:lvlText w:val="%4."/>
+      <w:lvlJc w:val="left"/>
+      <w:pPr>
+        <w:ind w:left="2880" w:hanging="360"/>
+      </w:pPr>
+    </w:lvl>
+    <w:lvl w:ilvl="4" w:tplc="04190019" w:tentative="1">
+      <w:start w:val="1"/>
+      <w:numFmt w:val="lowerLetter"/>
+      <w:lvlText w:val="%5."/>
+      <w:lvlJc w:val="left"/>
+      <w:pPr>
+        <w:ind w:left="3600" w:hanging="360"/>
+      </w:pPr>
+    </w:lvl>
+    <w:lvl w:ilvl="5" w:tplc="0419001B" w:tentative="1">
+      <w:start w:val="1"/>
+      <w:numFmt w:val="lowerRoman"/>
+      <w:lvlText w:val="%6."/>
+      <w:lvlJc w:val="right"/>
+      <w:pPr>
+        <w:ind w:left="4320" w:hanging="180"/>
+      </w:pPr>
+    </w:lvl>
+    <w:lvl w:ilvl="6" w:tplc="0419000F" w:tentative="1">
+      <w:start w:val="1"/>
+      <w:numFmt w:val="decimal"/>
+      <w:lvlText w:val="%7."/>
+      <w:lvlJc w:val="left"/>
+      <w:pPr>
+        <w:ind w:left="5040" w:hanging="360"/>
+      </w:pPr>
+    </w:lvl>
+    <w:lvl w:ilvl="7" w:tplc="04190019" w:tentative="1">
+      <w:start w:val="1"/>
+      <w:numFmt w:val="lowerLetter"/>
+      <w:lvlText w:val="%8."/>
+      <w:lvlJc w:val="left"/>
+      <w:pPr>
+        <w:ind w:left="5760" w:hanging="360"/>
+      </w:pPr>
+    </w:lvl>
+    <w:lvl w:ilvl="8" w:tplc="0419001B" w:tentative="1">
+      <w:start w:val="1"/>
+      <w:numFmt w:val="lowerRoman"/>
+      <w:lvlText w:val="%9."/>
+      <w:lvlJc w:val="right"/>
+      <w:pPr>
+        <w:ind w:left="6480" w:hanging="180"/>
+      </w:pPr>
+    </w:lvl>
+  </w:abstractNum>
+  <w:abstractNum w:abstractNumId="2" w15:restartNumberingAfterBreak="0">
     <w:nsid w:val="52640E5B"/>
     <w:multiLevelType w:val="hybridMultilevel"/>
     <w:tmpl w:val="BF7A661A"/>
@@ -2710,6 +3100,9 @@
     <w:abstractNumId w:val="0"/>
   </w:num>
   <w:num w:numId="2">
+    <w:abstractNumId w:val="2"/>
+  </w:num>
+  <w:num w:numId="3">
     <w:abstractNumId w:val="1"/>
   </w:num>
 </w:numbering>
@@ -3454,7 +3847,7 @@
 </file>
 
 <file path=customXml/itemProps1.xml><?xml version="1.0" encoding="utf-8"?>
-<ds:datastoreItem xmlns:ds="http://schemas.openxmlformats.org/officeDocument/2006/customXml" ds:itemID="{D178A01C-73BA-46F2-BFA5-22FACC538AE1}">
+<ds:datastoreItem xmlns:ds="http://schemas.openxmlformats.org/officeDocument/2006/customXml" ds:itemID="{94B5FAA0-33A2-46E2-982B-B35CBF8E390D}">
   <ds:schemaRefs>
     <ds:schemaRef ds:uri="http://schemas.openxmlformats.org/officeDocument/2006/bibliography"/>
   </ds:schemaRefs>

</xml_diff>